<commit_message>
upd: fix resume v1.1
</commit_message>
<xml_diff>
--- a/1/ENCP 6000/Resume/Resume_Yulun_Feng_v1.1.docx
+++ b/1/ENCP 6000/Resume/Resume_Yulun_Feng_v1.1.docx
@@ -127,14 +127,6 @@
           <w:t>Personal Website</w:t>
         </w:r>
       </w:hyperlink>
-      <w:r>
-        <w:rPr>
-          <w:rFonts w:ascii="Times New Roman" w:hAnsi="Times New Roman" w:cs="Times New Roman" w:hint="eastAsia"/>
-          <w:sz w:val="20"/>
-          <w:szCs w:val="20"/>
-        </w:rPr>
-        <w:t>[Under Construction]</w:t>
-      </w:r>
     </w:p>
     <w:p>
       <w:pPr>
@@ -705,23 +697,13 @@
         </w:rPr>
         <w:t xml:space="preserve">Constructed an artificial neural network (ANN) in Python with </w:t>
       </w:r>
-      <w:proofErr w:type="spellStart"/>
-      <w:r>
-        <w:rPr>
-          <w:rFonts w:ascii="Times New Roman" w:hAnsi="Times New Roman" w:cs="Times New Roman" w:hint="eastAsia"/>
-          <w:sz w:val="20"/>
-          <w:szCs w:val="20"/>
-        </w:rPr>
-        <w:t>PyTorch</w:t>
-      </w:r>
-      <w:proofErr w:type="spellEnd"/>
-      <w:r>
-        <w:rPr>
-          <w:rFonts w:ascii="Times New Roman" w:hAnsi="Times New Roman" w:cs="Times New Roman" w:hint="eastAsia"/>
-          <w:sz w:val="20"/>
-          <w:szCs w:val="20"/>
-        </w:rPr>
-        <w:t xml:space="preserve"> and </w:t>
+      <w:r>
+        <w:rPr>
+          <w:rFonts w:ascii="Times New Roman" w:hAnsi="Times New Roman" w:cs="Times New Roman" w:hint="eastAsia"/>
+          <w:sz w:val="20"/>
+          <w:szCs w:val="20"/>
+        </w:rPr>
+        <w:t xml:space="preserve">PyTorch and </w:t>
       </w:r>
       <w:r>
         <w:rPr>
@@ -1200,25 +1182,7 @@
           <w:sz w:val="20"/>
           <w:szCs w:val="20"/>
         </w:rPr>
-        <w:t xml:space="preserve"> RPA scripts with the </w:t>
-      </w:r>
-      <w:proofErr w:type="spellStart"/>
-      <w:r>
-        <w:rPr>
-          <w:rFonts w:ascii="Times New Roman" w:hAnsi="Times New Roman" w:cs="Times New Roman"/>
-          <w:sz w:val="20"/>
-          <w:szCs w:val="20"/>
-        </w:rPr>
-        <w:t>Uibot</w:t>
-      </w:r>
-      <w:proofErr w:type="spellEnd"/>
-      <w:r>
-        <w:rPr>
-          <w:rFonts w:ascii="Times New Roman" w:hAnsi="Times New Roman" w:cs="Times New Roman"/>
-          <w:sz w:val="20"/>
-          <w:szCs w:val="20"/>
-        </w:rPr>
-        <w:t xml:space="preserve"> framework, resulting in faster </w:t>
+        <w:t xml:space="preserve"> RPA scripts with the Uibot framework, resulting in faster </w:t>
       </w:r>
       <w:r>
         <w:rPr>
@@ -1379,7 +1343,23 @@
           <w:sz w:val="20"/>
           <w:szCs w:val="20"/>
         </w:rPr>
-        <w:t xml:space="preserve">May 2021 </w:t>
+        <w:t>May 202</w:t>
+      </w:r>
+      <w:r>
+        <w:rPr>
+          <w:rFonts w:ascii="Times New Roman" w:hAnsi="Times New Roman" w:cs="Times New Roman" w:hint="eastAsia"/>
+          <w:sz w:val="20"/>
+          <w:szCs w:val="20"/>
+        </w:rPr>
+        <w:t>0</w:t>
+      </w:r>
+      <w:r>
+        <w:rPr>
+          <w:rFonts w:ascii="Times New Roman" w:hAnsi="Times New Roman" w:cs="Times New Roman" w:hint="eastAsia"/>
+          <w:sz w:val="20"/>
+          <w:szCs w:val="20"/>
+        </w:rPr>
+        <w:t xml:space="preserve"> </w:t>
       </w:r>
       <w:r>
         <w:rPr>
@@ -1395,7 +1375,23 @@
           <w:sz w:val="20"/>
           <w:szCs w:val="20"/>
         </w:rPr>
-        <w:t xml:space="preserve"> Jul 2021     Junior</w:t>
+        <w:t xml:space="preserve"> Jul 202</w:t>
+      </w:r>
+      <w:r>
+        <w:rPr>
+          <w:rFonts w:ascii="Times New Roman" w:hAnsi="Times New Roman" w:cs="Times New Roman" w:hint="eastAsia"/>
+          <w:sz w:val="20"/>
+          <w:szCs w:val="20"/>
+        </w:rPr>
+        <w:t>0</w:t>
+      </w:r>
+      <w:r>
+        <w:rPr>
+          <w:rFonts w:ascii="Times New Roman" w:hAnsi="Times New Roman" w:cs="Times New Roman" w:hint="eastAsia"/>
+          <w:sz w:val="20"/>
+          <w:szCs w:val="20"/>
+        </w:rPr>
+        <w:t xml:space="preserve">     Junior</w:t>
       </w:r>
       <w:r>
         <w:rPr>

</xml_diff>